<commit_message>
Guión de las sesiones 0 y 1
</commit_message>
<xml_diff>
--- a/Apuntes y sesiones.docx
+++ b/Apuntes y sesiones.docx
@@ -431,10 +431,7 @@
       </w:r>
       <w:proofErr w:type="spellStart"/>
       <w:r>
-        <w:t>Planificad</w:t>
-      </w:r>
-      <w:r>
-        <w:t>or</w:t>
+        <w:t>Planificador</w:t>
       </w:r>
       <w:proofErr w:type="spellEnd"/>
       <w:r>
@@ -1348,10 +1345,7 @@
       </w:r>
       <w:proofErr w:type="spellStart"/>
       <w:r>
-        <w:t>nue</w:t>
-      </w:r>
-      <w:r>
-        <w:t>va</w:t>
+        <w:t>nueva</w:t>
       </w:r>
       <w:proofErr w:type="spellEnd"/>
       <w:r>
@@ -1520,8 +1514,6 @@
           <w:b/>
         </w:rPr>
       </w:pPr>
-      <w:bookmarkStart w:id="0" w:name="_GoBack"/>
-      <w:bookmarkEnd w:id="0"/>
       <w:r>
         <w:rPr>
           <w:b/>
@@ -1601,10 +1593,7 @@
       </w:r>
       <w:proofErr w:type="spellStart"/>
       <w:r>
-        <w:t>manía</w:t>
-      </w:r>
-      <w:r>
-        <w:t>s</w:t>
+        <w:t>manías</w:t>
       </w:r>
       <w:proofErr w:type="spellEnd"/>
       <w:r>
@@ -2334,7 +2323,15 @@
       </w:r>
       <w:proofErr w:type="spellEnd"/>
       <w:r>
-        <w:t>? (Sí-&gt;¿</w:t>
+        <w:t>? (</w:t>
+      </w:r>
+      <w:proofErr w:type="spellStart"/>
+      <w:r>
+        <w:t>Sí</w:t>
+      </w:r>
+      <w:proofErr w:type="spellEnd"/>
+      <w:r>
+        <w:t>-&gt;¿</w:t>
       </w:r>
       <w:r>
         <w:t xml:space="preserve">El </w:t>
@@ -2358,16 +2355,11 @@
       </w:r>
       <w:proofErr w:type="spellEnd"/>
       <w:r>
-        <w:t xml:space="preserve"> social,</w:t>
-      </w:r>
-      <w:r>
-        <w:t xml:space="preserve"> </w:t>
-      </w:r>
-      <w:proofErr w:type="spellStart"/>
-      <w:r>
-        <w:t>realización</w:t>
-      </w:r>
-      <w:proofErr w:type="spellEnd"/>
+        <w:t xml:space="preserve"> social, </w:t>
+      </w:r>
+      <w:r>
+        <w:t>Libertad</w:t>
+      </w:r>
       <w:r>
         <w:t xml:space="preserve">, un </w:t>
       </w:r>
@@ -2387,6 +2379,7 @@
           <w:numId w:val="4"/>
         </w:numPr>
       </w:pPr>
+      <w:bookmarkStart w:id="0" w:name="_GoBack"/>
       <w:r>
         <w:t>¿</w:t>
       </w:r>
@@ -2427,17 +2420,15 @@
       <w:r>
         <w:t>ti</w:t>
       </w:r>
+      <w:bookmarkEnd w:id="0"/>
       <w:proofErr w:type="spellEnd"/>
       <w:r>
         <w:t>?(</w:t>
       </w:r>
+      <w:proofErr w:type="spellStart"/>
       <w:proofErr w:type="gramEnd"/>
       <w:r>
-        <w:t xml:space="preserve">Ave, </w:t>
-      </w:r>
-      <w:proofErr w:type="spellStart"/>
-      <w:r>
-        <w:t>mamífero</w:t>
+        <w:t>Águila</w:t>
       </w:r>
       <w:proofErr w:type="spellEnd"/>
       <w:r>
@@ -2445,11 +2436,23 @@
       </w:r>
       <w:proofErr w:type="spellStart"/>
       <w:r>
-        <w:t>pez</w:t>
-      </w:r>
-      <w:proofErr w:type="spellEnd"/>
-      <w:r>
-        <w:t>, planta)</w:t>
+        <w:t>Caballo</w:t>
+      </w:r>
+      <w:proofErr w:type="spellEnd"/>
+      <w:r>
+        <w:t xml:space="preserve">, </w:t>
+      </w:r>
+      <w:r>
+        <w:t>Sauce</w:t>
+      </w:r>
+      <w:r>
+        <w:t xml:space="preserve">, </w:t>
+      </w:r>
+      <w:r>
+        <w:t>Girasol</w:t>
+      </w:r>
+      <w:r>
+        <w:t>)</w:t>
       </w:r>
     </w:p>
     <w:p/>
@@ -3076,7 +3079,15 @@
       </w:r>
       <w:proofErr w:type="spellEnd"/>
       <w:r>
-        <w:t xml:space="preserve"> de verdad, </w:t>
+        <w:t xml:space="preserve"> de </w:t>
+      </w:r>
+      <w:proofErr w:type="spellStart"/>
+      <w:r>
+        <w:t>verdad</w:t>
+      </w:r>
+      <w:proofErr w:type="spellEnd"/>
+      <w:r>
+        <w:t xml:space="preserve">, </w:t>
       </w:r>
       <w:r>
         <w:t xml:space="preserve"> No lo </w:t>
@@ -3421,10 +3432,7 @@
       </w:r>
       <w:proofErr w:type="spellEnd"/>
       <w:r>
-        <w:t xml:space="preserve"> </w:t>
-      </w:r>
-      <w:r>
-        <w:t xml:space="preserve">primero, </w:t>
+        <w:t xml:space="preserve"> primero, </w:t>
       </w:r>
       <w:proofErr w:type="spellStart"/>
       <w:r>
@@ -3866,10 +3874,7 @@
       </w:r>
       <w:proofErr w:type="spellStart"/>
       <w:r>
-        <w:t>s</w:t>
-      </w:r>
-      <w:r>
-        <w:t>entimientos</w:t>
+        <w:t>sentimientos</w:t>
       </w:r>
       <w:proofErr w:type="spellEnd"/>
       <w:r>
@@ -4418,10 +4423,7 @@
       </w:r>
       <w:proofErr w:type="spellEnd"/>
       <w:r>
-        <w:t xml:space="preserve"> d</w:t>
-      </w:r>
-      <w:r>
-        <w:t xml:space="preserve">e </w:t>
+        <w:t xml:space="preserve"> de </w:t>
       </w:r>
       <w:proofErr w:type="spellStart"/>
       <w:r>
@@ -4701,10 +4703,7 @@
       </w:r>
       <w:proofErr w:type="spellEnd"/>
       <w:r>
-        <w:t xml:space="preserve"> l</w:t>
-      </w:r>
-      <w:r>
-        <w:t xml:space="preserve">o que </w:t>
+        <w:t xml:space="preserve"> lo que </w:t>
       </w:r>
       <w:proofErr w:type="spellStart"/>
       <w:r>
@@ -5380,10 +5379,7 @@
       </w:r>
       <w:proofErr w:type="spellStart"/>
       <w:r>
-        <w:t>m</w:t>
-      </w:r>
-      <w:r>
-        <w:t>ás</w:t>
+        <w:t>más</w:t>
       </w:r>
       <w:proofErr w:type="spellEnd"/>
       <w:r>
@@ -5696,10 +5692,7 @@
       </w:r>
       <w:proofErr w:type="spellEnd"/>
       <w:r>
-        <w:t>?</w:t>
-      </w:r>
-      <w:r>
-        <w:t>(</w:t>
+        <w:t>?(</w:t>
       </w:r>
       <w:proofErr w:type="spellStart"/>
       <w:proofErr w:type="gramEnd"/>
@@ -5708,7 +5701,15 @@
       </w:r>
       <w:proofErr w:type="spellEnd"/>
       <w:r>
-        <w:t xml:space="preserve"> dramática para </w:t>
+        <w:t xml:space="preserve"> </w:t>
+      </w:r>
+      <w:proofErr w:type="spellStart"/>
+      <w:r>
+        <w:t>dramática</w:t>
+      </w:r>
+      <w:proofErr w:type="spellEnd"/>
+      <w:r>
+        <w:t xml:space="preserve"> para </w:t>
       </w:r>
       <w:proofErr w:type="spellStart"/>
       <w:r>
@@ -5985,10 +5986,7 @@
       </w:r>
       <w:proofErr w:type="spellEnd"/>
       <w:r>
-        <w:t>, se lo</w:t>
-      </w:r>
-      <w:r>
-        <w:t xml:space="preserve"> </w:t>
+        <w:t xml:space="preserve">, se lo </w:t>
       </w:r>
       <w:proofErr w:type="spellStart"/>
       <w:r>
@@ -6370,10 +6368,7 @@
       </w:r>
       <w:proofErr w:type="spellStart"/>
       <w:r>
-        <w:t>t</w:t>
-      </w:r>
-      <w:r>
-        <w:t>iene</w:t>
+        <w:t>tiene</w:t>
       </w:r>
       <w:proofErr w:type="spellEnd"/>
       <w:r>
@@ -6597,10 +6592,7 @@
       </w:r>
       <w:proofErr w:type="spellEnd"/>
       <w:r>
-        <w:t xml:space="preserve"> </w:t>
-      </w:r>
-      <w:r>
-        <w:t xml:space="preserve">al </w:t>
+        <w:t xml:space="preserve"> al </w:t>
       </w:r>
       <w:proofErr w:type="spellStart"/>
       <w:r>
@@ -6869,10 +6861,7 @@
       </w:r>
       <w:proofErr w:type="spellStart"/>
       <w:r>
-        <w:t>ridí</w:t>
-      </w:r>
-      <w:r>
-        <w:t>cula</w:t>
+        <w:t>ridícula</w:t>
       </w:r>
       <w:proofErr w:type="spellEnd"/>
       <w:r>
@@ -8391,7 +8380,7 @@
 </file>
 
 <file path=customXml/itemProps1.xml><?xml version="1.0" encoding="utf-8"?>
-<ds:datastoreItem xmlns:ds="http://schemas.openxmlformats.org/officeDocument/2006/customXml" ds:itemID="{ADBB4F16-2169-4037-A157-1BFEF2D049EB}">
+<ds:datastoreItem xmlns:ds="http://schemas.openxmlformats.org/officeDocument/2006/customXml" ds:itemID="{47B31019-D533-4265-927A-B0E714AF4A76}">
   <ds:schemaRefs>
     <ds:schemaRef ds:uri="http://schemas.openxmlformats.org/officeDocument/2006/bibliography"/>
   </ds:schemaRefs>

</xml_diff>